<commit_message>
Complete bai 1 - bai tap 4
</commit_message>
<xml_diff>
--- a/Bai tap 4.docx
+++ b/Bai tap 4.docx
@@ -350,19 +350,7 @@
           <w:rPr>
             <w:rFonts w:ascii="Cambria Math" w:hAnsi="Cambria Math"/>
           </w:rPr>
-          <m:t>f</m:t>
-        </m:r>
-        <m:r>
-          <w:rPr>
-            <w:rFonts w:ascii="Cambria Math" w:hAnsi="Cambria Math"/>
-          </w:rPr>
-          <m:t>(x)</m:t>
-        </m:r>
-        <m:r>
-          <w:rPr>
-            <w:rFonts w:ascii="Cambria Math" w:hAnsi="Cambria Math"/>
-          </w:rPr>
-          <m:t>=</m:t>
+          <m:t>f(x)=</m:t>
         </m:r>
         <m:f>
           <m:fPr>
@@ -604,13 +592,7 @@
             <w:rPr>
               <w:rFonts w:ascii="Cambria Math" w:eastAsiaTheme="minorEastAsia" w:hAnsi="Cambria Math"/>
             </w:rPr>
-            <m:t xml:space="preserve"> lồi</m:t>
-          </m:r>
-          <m:r>
-            <w:rPr>
-              <w:rFonts w:ascii="Cambria Math" w:eastAsiaTheme="minorEastAsia" w:hAnsi="Cambria Math"/>
-            </w:rPr>
-            <m:t>.</m:t>
+            <m:t xml:space="preserve"> lồi.</m:t>
           </m:r>
         </m:oMath>
       </m:oMathPara>
@@ -628,7 +610,7 @@
           <w:rPr>
             <w:rFonts w:ascii="Cambria Math" w:hAnsi="Cambria Math"/>
           </w:rPr>
-          <m:t>g</m:t>
+          <m:t>l</m:t>
         </m:r>
         <m:d>
           <m:dPr>
@@ -691,6 +673,171 @@
     <w:p>
       <w:pPr>
         <w:pStyle w:val="ListParagraph"/>
+        <w:ind w:left="1080"/>
+      </w:pPr>
+      <m:oMathPara>
+        <m:oMath>
+          <m:r>
+            <w:rPr>
+              <w:rFonts w:ascii="Cambria Math" w:hAnsi="Cambria Math"/>
+            </w:rPr>
+            <m:t>L</m:t>
+          </m:r>
+          <m:d>
+            <m:dPr>
+              <m:ctrlPr>
+                <w:rPr>
+                  <w:rFonts w:ascii="Cambria Math" w:hAnsi="Cambria Math"/>
+                  <w:i/>
+                </w:rPr>
+              </m:ctrlPr>
+            </m:dPr>
+            <m:e>
+              <m:r>
+                <w:rPr>
+                  <w:rFonts w:ascii="Cambria Math" w:hAnsi="Cambria Math"/>
+                </w:rPr>
+                <m:t>x, v</m:t>
+              </m:r>
+            </m:e>
+          </m:d>
+          <m:r>
+            <w:rPr>
+              <w:rFonts w:ascii="Cambria Math" w:hAnsi="Cambria Math"/>
+            </w:rPr>
+            <m:t>=</m:t>
+          </m:r>
+          <m:f>
+            <m:fPr>
+              <m:ctrlPr>
+                <w:rPr>
+                  <w:rFonts w:ascii="Cambria Math" w:hAnsi="Cambria Math"/>
+                  <w:i/>
+                </w:rPr>
+              </m:ctrlPr>
+            </m:fPr>
+            <m:num>
+              <m:r>
+                <w:rPr>
+                  <w:rFonts w:ascii="Cambria Math" w:hAnsi="Cambria Math"/>
+                </w:rPr>
+                <m:t>1</m:t>
+              </m:r>
+            </m:num>
+            <m:den>
+              <m:r>
+                <w:rPr>
+                  <w:rFonts w:ascii="Cambria Math" w:hAnsi="Cambria Math"/>
+                </w:rPr>
+                <m:t>2</m:t>
+              </m:r>
+            </m:den>
+          </m:f>
+          <m:r>
+            <m:rPr>
+              <m:lit/>
+            </m:rPr>
+            <w:rPr>
+              <w:rFonts w:ascii="Cambria Math" w:hAnsi="Cambria Math"/>
+            </w:rPr>
+            <m:t>||</m:t>
+          </m:r>
+          <m:r>
+            <w:rPr>
+              <w:rFonts w:ascii="Cambria Math" w:hAnsi="Cambria Math"/>
+            </w:rPr>
+            <m:t>x</m:t>
+          </m:r>
+          <m:r>
+            <m:rPr>
+              <m:lit/>
+            </m:rPr>
+            <w:rPr>
+              <w:rFonts w:ascii="Cambria Math" w:hAnsi="Cambria Math"/>
+            </w:rPr>
+            <m:t>|</m:t>
+          </m:r>
+          <m:sSubSup>
+            <m:sSubSupPr>
+              <m:ctrlPr>
+                <w:rPr>
+                  <w:rFonts w:ascii="Cambria Math" w:hAnsi="Cambria Math"/>
+                  <w:i/>
+                </w:rPr>
+              </m:ctrlPr>
+            </m:sSubSupPr>
+            <m:e>
+              <m:r>
+                <m:rPr>
+                  <m:lit/>
+                </m:rPr>
+                <w:rPr>
+                  <w:rFonts w:ascii="Cambria Math" w:hAnsi="Cambria Math"/>
+                </w:rPr>
+                <m:t>|</m:t>
+              </m:r>
+            </m:e>
+            <m:sub>
+              <m:r>
+                <w:rPr>
+                  <w:rFonts w:ascii="Cambria Math" w:hAnsi="Cambria Math"/>
+                </w:rPr>
+                <m:t>2</m:t>
+              </m:r>
+            </m:sub>
+            <m:sup>
+              <m:r>
+                <w:rPr>
+                  <w:rFonts w:ascii="Cambria Math" w:hAnsi="Cambria Math"/>
+                </w:rPr>
+                <m:t>2</m:t>
+              </m:r>
+            </m:sup>
+          </m:sSubSup>
+          <m:r>
+            <w:rPr>
+              <w:rFonts w:ascii="Cambria Math" w:hAnsi="Cambria Math"/>
+            </w:rPr>
+            <m:t>+</m:t>
+          </m:r>
+          <m:sSup>
+            <m:sSupPr>
+              <m:ctrlPr>
+                <w:rPr>
+                  <w:rFonts w:ascii="Cambria Math" w:hAnsi="Cambria Math"/>
+                  <w:i/>
+                </w:rPr>
+              </m:ctrlPr>
+            </m:sSupPr>
+            <m:e>
+              <m:r>
+                <w:rPr>
+                  <w:rFonts w:ascii="Cambria Math" w:hAnsi="Cambria Math"/>
+                </w:rPr>
+                <m:t>v</m:t>
+              </m:r>
+            </m:e>
+            <m:sup>
+              <m:r>
+                <w:rPr>
+                  <w:rFonts w:ascii="Cambria Math" w:hAnsi="Cambria Math"/>
+                </w:rPr>
+                <m:t>T</m:t>
+              </m:r>
+            </m:sup>
+          </m:sSup>
+          <m:r>
+            <w:rPr>
+              <w:rFonts w:ascii="Cambria Math" w:hAnsi="Cambria Math"/>
+            </w:rPr>
+            <m:t>(Ax-y)</m:t>
+          </m:r>
+        </m:oMath>
+      </m:oMathPara>
+    </w:p>
+    <w:p>
+      <w:pPr>
+        <w:pStyle w:val="ListParagraph"/>
         <w:numPr>
           <w:ilvl w:val="0"/>
           <w:numId w:val="2"/>
@@ -702,22 +849,522 @@
     </w:p>
     <w:p>
       <w:pPr>
+        <w:ind w:left="1080"/>
+        <w:rPr>
+          <w:rFonts w:eastAsiaTheme="minorEastAsia"/>
+        </w:rPr>
+      </w:pPr>
+      <m:oMathPara>
+        <m:oMath>
+          <m:f>
+            <m:fPr>
+              <m:ctrlPr>
+                <w:rPr>
+                  <w:rFonts w:ascii="Cambria Math" w:hAnsi="Cambria Math"/>
+                  <w:i/>
+                </w:rPr>
+              </m:ctrlPr>
+            </m:fPr>
+            <m:num>
+              <m:r>
+                <w:rPr>
+                  <w:rFonts w:ascii="Cambria Math" w:hAnsi="Cambria Math"/>
+                </w:rPr>
+                <m:t>∂L</m:t>
+              </m:r>
+            </m:num>
+            <m:den>
+              <m:r>
+                <w:rPr>
+                  <w:rFonts w:ascii="Cambria Math" w:hAnsi="Cambria Math"/>
+                </w:rPr>
+                <m:t>∂x</m:t>
+              </m:r>
+            </m:den>
+          </m:f>
+          <m:r>
+            <w:rPr>
+              <w:rFonts w:ascii="Cambria Math" w:hAnsi="Cambria Math"/>
+            </w:rPr>
+            <m:t>=x+</m:t>
+          </m:r>
+          <m:sSup>
+            <m:sSupPr>
+              <m:ctrlPr>
+                <w:rPr>
+                  <w:rFonts w:ascii="Cambria Math" w:hAnsi="Cambria Math"/>
+                  <w:i/>
+                </w:rPr>
+              </m:ctrlPr>
+            </m:sSupPr>
+            <m:e>
+              <m:r>
+                <w:rPr>
+                  <w:rFonts w:ascii="Cambria Math" w:hAnsi="Cambria Math"/>
+                </w:rPr>
+                <m:t>v</m:t>
+              </m:r>
+            </m:e>
+            <m:sup>
+              <m:r>
+                <w:rPr>
+                  <w:rFonts w:ascii="Cambria Math" w:hAnsi="Cambria Math"/>
+                </w:rPr>
+                <m:t>T</m:t>
+              </m:r>
+            </m:sup>
+          </m:sSup>
+          <m:r>
+            <w:rPr>
+              <w:rFonts w:ascii="Cambria Math" w:hAnsi="Cambria Math"/>
+            </w:rPr>
+            <m:t xml:space="preserve">A=0    </m:t>
+          </m:r>
+          <m:d>
+            <m:dPr>
+              <m:ctrlPr>
+                <w:rPr>
+                  <w:rFonts w:ascii="Cambria Math" w:hAnsi="Cambria Math"/>
+                  <w:i/>
+                </w:rPr>
+              </m:ctrlPr>
+            </m:dPr>
+            <m:e>
+              <m:r>
+                <w:rPr>
+                  <w:rFonts w:ascii="Cambria Math" w:hAnsi="Cambria Math"/>
+                </w:rPr>
+                <m:t>1</m:t>
+              </m:r>
+            </m:e>
+          </m:d>
+        </m:oMath>
+      </m:oMathPara>
+      <w:bookmarkStart w:id="0" w:name="_GoBack"/>
+      <w:bookmarkEnd w:id="0"/>
+    </w:p>
+    <w:p>
+      <w:pPr>
+        <w:ind w:left="1080"/>
+        <w:rPr>
+          <w:rFonts w:eastAsiaTheme="minorEastAsia"/>
+        </w:rPr>
+      </w:pPr>
+      <m:oMathPara>
+        <m:oMath>
+          <m:r>
+            <w:rPr>
+              <w:rFonts w:ascii="Cambria Math" w:eastAsiaTheme="minorEastAsia" w:hAnsi="Cambria Math"/>
+            </w:rPr>
+            <m:t>Ax-y=0    (2)</m:t>
+          </m:r>
+        </m:oMath>
+      </m:oMathPara>
+    </w:p>
+    <w:p>
+      <w:pPr>
         <w:pStyle w:val="ListParagraph"/>
         <w:numPr>
           <w:ilvl w:val="0"/>
           <w:numId w:val="2"/>
         </w:numPr>
+        <w:rPr>
+          <w:rFonts w:eastAsiaTheme="minorEastAsia"/>
+        </w:rPr>
       </w:pPr>
       <w:r>
-        <w:t>Từ điều kiện KKT hãy tìm nghiệm tối ưu của bài toán.</w:t>
+        <w:rPr>
+          <w:rFonts w:eastAsiaTheme="minorEastAsia"/>
+        </w:rPr>
+        <w:t>Tìm nghiệm tối ưu từ điều kiện KKT.</w:t>
       </w:r>
     </w:p>
     <w:p>
       <w:pPr>
+        <w:ind w:left="1080"/>
+        <w:rPr>
+          <w:rFonts w:eastAsiaTheme="minorEastAsia"/>
+        </w:rPr>
+      </w:pPr>
+      <m:oMathPara>
+        <m:oMath>
+          <m:d>
+            <m:dPr>
+              <m:ctrlPr>
+                <w:rPr>
+                  <w:rFonts w:ascii="Cambria Math" w:eastAsiaTheme="minorEastAsia" w:hAnsi="Cambria Math"/>
+                  <w:i/>
+                </w:rPr>
+              </m:ctrlPr>
+            </m:dPr>
+            <m:e>
+              <m:r>
+                <w:rPr>
+                  <w:rFonts w:ascii="Cambria Math" w:eastAsiaTheme="minorEastAsia" w:hAnsi="Cambria Math"/>
+                </w:rPr>
+                <m:t>1</m:t>
+              </m:r>
+            </m:e>
+          </m:d>
+          <m:r>
+            <w:rPr>
+              <w:rFonts w:ascii="Cambria Math" w:eastAsiaTheme="minorEastAsia" w:hAnsi="Cambria Math"/>
+            </w:rPr>
+            <m:t>⇔x= -</m:t>
+          </m:r>
+          <m:sSup>
+            <m:sSupPr>
+              <m:ctrlPr>
+                <w:rPr>
+                  <w:rFonts w:ascii="Cambria Math" w:eastAsiaTheme="minorEastAsia" w:hAnsi="Cambria Math"/>
+                  <w:i/>
+                </w:rPr>
+              </m:ctrlPr>
+            </m:sSupPr>
+            <m:e>
+              <m:r>
+                <w:rPr>
+                  <w:rFonts w:ascii="Cambria Math" w:eastAsiaTheme="minorEastAsia" w:hAnsi="Cambria Math"/>
+                </w:rPr>
+                <m:t>v</m:t>
+              </m:r>
+            </m:e>
+            <m:sup>
+              <m:r>
+                <w:rPr>
+                  <w:rFonts w:ascii="Cambria Math" w:eastAsiaTheme="minorEastAsia" w:hAnsi="Cambria Math"/>
+                </w:rPr>
+                <m:t>T</m:t>
+              </m:r>
+            </m:sup>
+          </m:sSup>
+          <m:r>
+            <w:rPr>
+              <w:rFonts w:ascii="Cambria Math" w:eastAsiaTheme="minorEastAsia" w:hAnsi="Cambria Math"/>
+            </w:rPr>
+            <m:t>A , thay vào (2)</m:t>
+          </m:r>
+        </m:oMath>
+      </m:oMathPara>
+    </w:p>
+    <w:p>
+      <w:pPr>
+        <w:ind w:left="1080"/>
+        <w:rPr>
+          <w:rFonts w:eastAsiaTheme="minorEastAsia"/>
+        </w:rPr>
+      </w:pPr>
+      <m:oMathPara>
+        <m:oMath>
+          <m:d>
+            <m:dPr>
+              <m:ctrlPr>
+                <w:rPr>
+                  <w:rFonts w:ascii="Cambria Math" w:eastAsiaTheme="minorEastAsia" w:hAnsi="Cambria Math"/>
+                  <w:i/>
+                </w:rPr>
+              </m:ctrlPr>
+            </m:dPr>
+            <m:e>
+              <m:r>
+                <w:rPr>
+                  <w:rFonts w:ascii="Cambria Math" w:eastAsiaTheme="minorEastAsia" w:hAnsi="Cambria Math"/>
+                </w:rPr>
+                <m:t>2</m:t>
+              </m:r>
+            </m:e>
+          </m:d>
+          <m:r>
+            <w:rPr>
+              <w:rFonts w:ascii="Cambria Math" w:eastAsiaTheme="minorEastAsia" w:hAnsi="Cambria Math"/>
+            </w:rPr>
+            <m:t>⇔-A</m:t>
+          </m:r>
+          <m:sSup>
+            <m:sSupPr>
+              <m:ctrlPr>
+                <w:rPr>
+                  <w:rFonts w:ascii="Cambria Math" w:eastAsiaTheme="minorEastAsia" w:hAnsi="Cambria Math"/>
+                  <w:i/>
+                </w:rPr>
+              </m:ctrlPr>
+            </m:sSupPr>
+            <m:e>
+              <m:r>
+                <w:rPr>
+                  <w:rFonts w:ascii="Cambria Math" w:eastAsiaTheme="minorEastAsia" w:hAnsi="Cambria Math"/>
+                </w:rPr>
+                <m:t>v</m:t>
+              </m:r>
+            </m:e>
+            <m:sup>
+              <m:r>
+                <w:rPr>
+                  <w:rFonts w:ascii="Cambria Math" w:eastAsiaTheme="minorEastAsia" w:hAnsi="Cambria Math"/>
+                </w:rPr>
+                <m:t>T</m:t>
+              </m:r>
+            </m:sup>
+          </m:sSup>
+          <m:r>
+            <w:rPr>
+              <w:rFonts w:ascii="Cambria Math" w:eastAsiaTheme="minorEastAsia" w:hAnsi="Cambria Math"/>
+            </w:rPr>
+            <m:t>A-y=0⇔ A</m:t>
+          </m:r>
+          <m:sSup>
+            <m:sSupPr>
+              <m:ctrlPr>
+                <w:rPr>
+                  <w:rFonts w:ascii="Cambria Math" w:eastAsiaTheme="minorEastAsia" w:hAnsi="Cambria Math"/>
+                  <w:i/>
+                </w:rPr>
+              </m:ctrlPr>
+            </m:sSupPr>
+            <m:e>
+              <m:r>
+                <w:rPr>
+                  <w:rFonts w:ascii="Cambria Math" w:eastAsiaTheme="minorEastAsia" w:hAnsi="Cambria Math"/>
+                </w:rPr>
+                <m:t>v</m:t>
+              </m:r>
+            </m:e>
+            <m:sup>
+              <m:r>
+                <w:rPr>
+                  <w:rFonts w:ascii="Cambria Math" w:eastAsiaTheme="minorEastAsia" w:hAnsi="Cambria Math"/>
+                </w:rPr>
+                <m:t>T</m:t>
+              </m:r>
+            </m:sup>
+          </m:sSup>
+          <m:r>
+            <w:rPr>
+              <w:rFonts w:ascii="Cambria Math" w:eastAsiaTheme="minorEastAsia" w:hAnsi="Cambria Math"/>
+            </w:rPr>
+            <m:t>A+y=0⇔v= -</m:t>
+          </m:r>
+          <m:sSup>
+            <m:sSupPr>
+              <m:ctrlPr>
+                <w:rPr>
+                  <w:rFonts w:ascii="Cambria Math" w:eastAsiaTheme="minorEastAsia" w:hAnsi="Cambria Math"/>
+                  <w:i/>
+                </w:rPr>
+              </m:ctrlPr>
+            </m:sSupPr>
+            <m:e>
+              <m:d>
+                <m:dPr>
+                  <m:ctrlPr>
+                    <w:rPr>
+                      <w:rFonts w:ascii="Cambria Math" w:eastAsiaTheme="minorEastAsia" w:hAnsi="Cambria Math"/>
+                      <w:i/>
+                    </w:rPr>
+                  </m:ctrlPr>
+                </m:dPr>
+                <m:e>
+                  <m:f>
+                    <m:fPr>
+                      <m:ctrlPr>
+                        <w:rPr>
+                          <w:rFonts w:ascii="Cambria Math" w:eastAsiaTheme="minorEastAsia" w:hAnsi="Cambria Math"/>
+                          <w:i/>
+                        </w:rPr>
+                      </m:ctrlPr>
+                    </m:fPr>
+                    <m:num>
+                      <m:r>
+                        <w:rPr>
+                          <w:rFonts w:ascii="Cambria Math" w:eastAsiaTheme="minorEastAsia" w:hAnsi="Cambria Math"/>
+                        </w:rPr>
+                        <m:t>y</m:t>
+                      </m:r>
+                    </m:num>
+                    <m:den>
+                      <m:sSup>
+                        <m:sSupPr>
+                          <m:ctrlPr>
+                            <w:rPr>
+                              <w:rFonts w:ascii="Cambria Math" w:eastAsiaTheme="minorEastAsia" w:hAnsi="Cambria Math"/>
+                              <w:i/>
+                            </w:rPr>
+                          </m:ctrlPr>
+                        </m:sSupPr>
+                        <m:e>
+                          <m:r>
+                            <w:rPr>
+                              <w:rFonts w:ascii="Cambria Math" w:eastAsiaTheme="minorEastAsia" w:hAnsi="Cambria Math"/>
+                            </w:rPr>
+                            <m:t>A</m:t>
+                          </m:r>
+                        </m:e>
+                        <m:sup>
+                          <m:r>
+                            <w:rPr>
+                              <w:rFonts w:ascii="Cambria Math" w:eastAsiaTheme="minorEastAsia" w:hAnsi="Cambria Math"/>
+                            </w:rPr>
+                            <m:t>2</m:t>
+                          </m:r>
+                        </m:sup>
+                      </m:sSup>
+                    </m:den>
+                  </m:f>
+                </m:e>
+              </m:d>
+            </m:e>
+            <m:sup>
+              <m:r>
+                <w:rPr>
+                  <w:rFonts w:ascii="Cambria Math" w:eastAsiaTheme="minorEastAsia" w:hAnsi="Cambria Math"/>
+                </w:rPr>
+                <m:t>T</m:t>
+              </m:r>
+            </m:sup>
+          </m:sSup>
+        </m:oMath>
+      </m:oMathPara>
+    </w:p>
+    <w:p>
+      <w:r>
         <w:rPr>
           <w:b/>
         </w:rPr>
-      </w:pPr>
+        <w:tab/>
+      </w:r>
+      <m:oMath>
+        <m:r>
+          <m:rPr>
+            <m:sty m:val="bi"/>
+          </m:rPr>
+          <w:rPr>
+            <w:rFonts w:ascii="Cambria Math" w:hAnsi="Cambria Math"/>
+          </w:rPr>
+          <m:t>⇒</m:t>
+        </m:r>
+        <m:r>
+          <w:rPr>
+            <w:rFonts w:ascii="Cambria Math" w:hAnsi="Cambria Math"/>
+          </w:rPr>
+          <m:t>Nghiệm tối ưu của bài toán:x= -</m:t>
+        </m:r>
+        <m:sSup>
+          <m:sSupPr>
+            <m:ctrlPr>
+              <w:rPr>
+                <w:rFonts w:ascii="Cambria Math" w:hAnsi="Cambria Math"/>
+                <w:i/>
+              </w:rPr>
+            </m:ctrlPr>
+          </m:sSupPr>
+          <m:e>
+            <m:r>
+              <w:rPr>
+                <w:rFonts w:ascii="Cambria Math" w:hAnsi="Cambria Math"/>
+              </w:rPr>
+              <m:t>v</m:t>
+            </m:r>
+          </m:e>
+          <m:sup>
+            <m:r>
+              <w:rPr>
+                <w:rFonts w:ascii="Cambria Math" w:hAnsi="Cambria Math"/>
+              </w:rPr>
+              <m:t>T</m:t>
+            </m:r>
+          </m:sup>
+        </m:sSup>
+        <m:r>
+          <w:rPr>
+            <w:rFonts w:ascii="Cambria Math" w:hAnsi="Cambria Math"/>
+          </w:rPr>
+          <m:t>A ; v= -</m:t>
+        </m:r>
+        <m:sSup>
+          <m:sSupPr>
+            <m:ctrlPr>
+              <w:rPr>
+                <w:rFonts w:ascii="Cambria Math" w:hAnsi="Cambria Math"/>
+                <w:i/>
+              </w:rPr>
+            </m:ctrlPr>
+          </m:sSupPr>
+          <m:e>
+            <m:d>
+              <m:dPr>
+                <m:ctrlPr>
+                  <w:rPr>
+                    <w:rFonts w:ascii="Cambria Math" w:hAnsi="Cambria Math"/>
+                    <w:i/>
+                  </w:rPr>
+                </m:ctrlPr>
+              </m:dPr>
+              <m:e>
+                <m:f>
+                  <m:fPr>
+                    <m:ctrlPr>
+                      <w:rPr>
+                        <w:rFonts w:ascii="Cambria Math" w:hAnsi="Cambria Math"/>
+                        <w:i/>
+                      </w:rPr>
+                    </m:ctrlPr>
+                  </m:fPr>
+                  <m:num>
+                    <m:r>
+                      <w:rPr>
+                        <w:rFonts w:ascii="Cambria Math" w:hAnsi="Cambria Math"/>
+                      </w:rPr>
+                      <m:t>y</m:t>
+                    </m:r>
+                  </m:num>
+                  <m:den>
+                    <m:sSup>
+                      <m:sSupPr>
+                        <m:ctrlPr>
+                          <w:rPr>
+                            <w:rFonts w:ascii="Cambria Math" w:hAnsi="Cambria Math"/>
+                            <w:i/>
+                          </w:rPr>
+                        </m:ctrlPr>
+                      </m:sSupPr>
+                      <m:e>
+                        <m:r>
+                          <w:rPr>
+                            <w:rFonts w:ascii="Cambria Math" w:hAnsi="Cambria Math"/>
+                          </w:rPr>
+                          <m:t>A</m:t>
+                        </m:r>
+                      </m:e>
+                      <m:sup>
+                        <m:r>
+                          <w:rPr>
+                            <w:rFonts w:ascii="Cambria Math" w:hAnsi="Cambria Math"/>
+                          </w:rPr>
+                          <m:t>2</m:t>
+                        </m:r>
+                      </m:sup>
+                    </m:sSup>
+                  </m:den>
+                </m:f>
+              </m:e>
+            </m:d>
+          </m:e>
+          <m:sup>
+            <m:r>
+              <w:rPr>
+                <w:rFonts w:ascii="Cambria Math" w:hAnsi="Cambria Math"/>
+              </w:rPr>
+              <m:t>T</m:t>
+            </m:r>
+          </m:sup>
+        </m:sSup>
+        <m:r>
+          <w:rPr>
+            <w:rFonts w:ascii="Cambria Math" w:hAnsi="Cambria Math"/>
+          </w:rPr>
+          <m:t>.</m:t>
+        </m:r>
+      </m:oMath>
     </w:p>
     <w:p>
       <w:pPr>
@@ -964,8 +1611,6 @@
           </m:r>
         </m:oMath>
       </m:oMathPara>
-      <w:bookmarkStart w:id="0" w:name="_GoBack"/>
-      <w:bookmarkEnd w:id="0"/>
     </w:p>
     <w:sectPr>
       <w:pgSz w:w="12240" w:h="15840"/>
@@ -1084,7 +1729,7 @@
         <w:rFonts w:hint="default"/>
       </w:rPr>
     </w:lvl>
-    <w:lvl w:ilvl="1" w:tplc="04090019" w:tentative="1">
+    <w:lvl w:ilvl="1" w:tplc="04090019">
       <w:start w:val="1"/>
       <w:numFmt w:val="lowerLetter"/>
       <w:lvlText w:val="%2."/>

</xml_diff>